<commit_message>
adding oco2 and modis
</commit_message>
<xml_diff>
--- a/wgetdownload.docx
+++ b/wgetdownload.docx
@@ -30,18 +30,15 @@
           <w:rPr>
             <w:rStyle w:val="Heading2Char"/>
           </w:rPr>
-          <w:t>https://nsidc.org/data/nsidc-0728</w:t>
-        </w:r>
-        <w:r>
-          <w:rPr>
-            <w:rStyle w:val="Heading2Char"/>
-          </w:rPr>
-          <w:t>#</w:t>
+          <w:t>https://nsidc.org/data/nsidc-0728#</w:t>
         </w:r>
       </w:hyperlink>
       <w:r>
         <w:t>)</w:t>
       </w:r>
+      <w:r>
+        <w:t xml:space="preserve">   AMSR_EAns2.sh</w:t>
+      </w:r>
     </w:p>
     <w:p>
       <w:r>
@@ -51,7 +48,7 @@
     <w:p>
       <w:pPr>
         <w:rPr>
-          <w:rFonts w:ascii="Arial" w:eastAsia="Times New Roman" w:hAnsi="Arial" w:cs="Arial"/>
+          <w:rFonts w:ascii="Arial" w:hAnsi="Arial" w:cs="Arial"/>
           <w:color w:val="474747"/>
           <w:sz w:val="22"/>
           <w:szCs w:val="22"/>
@@ -74,7 +71,7 @@
       </w:r>
       <w:r>
         <w:rPr>
-          <w:rFonts w:ascii="Courier New" w:eastAsia="Times New Roman" w:hAnsi="Courier New" w:cs="Courier New"/>
+          <w:rFonts w:ascii="Courier New" w:hAnsi="Courier New" w:cs="Courier New"/>
           <w:color w:val="474747"/>
           <w:sz w:val="22"/>
           <w:szCs w:val="22"/>
@@ -84,7 +81,7 @@
       </w:r>
       <w:r>
         <w:rPr>
-          <w:rFonts w:ascii="Arial" w:eastAsia="Times New Roman" w:hAnsi="Arial" w:cs="Arial"/>
+          <w:rFonts w:ascii="Arial" w:hAnsi="Arial" w:cs="Arial"/>
           <w:color w:val="474747"/>
           <w:sz w:val="22"/>
           <w:szCs w:val="22"/>
@@ -94,7 +91,7 @@
       </w:r>
       <w:r>
         <w:rPr>
-          <w:rFonts w:ascii="Courier New" w:eastAsia="Times New Roman" w:hAnsi="Courier New" w:cs="Courier New"/>
+          <w:rFonts w:ascii="Courier New" w:hAnsi="Courier New" w:cs="Courier New"/>
           <w:color w:val="474747"/>
           <w:sz w:val="22"/>
           <w:szCs w:val="22"/>
@@ -104,7 +101,7 @@
       </w:r>
       <w:r>
         <w:rPr>
-          <w:rFonts w:ascii="Arial" w:eastAsia="Times New Roman" w:hAnsi="Arial" w:cs="Arial"/>
+          <w:rFonts w:ascii="Arial" w:hAnsi="Arial" w:cs="Arial"/>
           <w:color w:val="474747"/>
           <w:sz w:val="22"/>
           <w:szCs w:val="22"/>
@@ -116,30 +113,233 @@
     <w:p>
       <w:pPr>
         <w:rPr>
-          <w:rFonts w:ascii="Times New Roman" w:eastAsia="Times New Roman" w:hAnsi="Times New Roman" w:cs="Times New Roman"/>
-          <w:color w:val="FF0000"/>
-        </w:rPr>
-      </w:pPr>
-      <w:r>
-        <w:rPr>
-          <w:rFonts w:ascii="Times New Roman" w:eastAsia="Times New Roman" w:hAnsi="Times New Roman" w:cs="Times New Roman"/>
-          <w:color w:val="FF0000"/>
-        </w:rPr>
-        <w:t>wget --http-user=Vicent --http-password=136382zwj! --load-cookies ~/.urs_cookies --save-cookies ~/.urs_cookies --keep-session-cookies --no-check-certificate --auth-no-challenge=on -r --reject "index.html*" -np -e robots=off https://daacdata.apps.nsidc.org/pub/DATASETS/nsidc0728_MEASURES_6km_freeze_thaw_v01/DAILY_GEOTIFF/ -P /Volumes/Macintosh2TBHD/Wenjie_Sci/SoilMoisture/Freeze_Thaw/nsidc0728_MEASURES_6km_freeze_thaw_v01</w:t>
-      </w:r>
-    </w:p>
-    <w:p>
-      <w:pPr>
-        <w:rPr>
-          <w:rFonts w:ascii="Times New Roman" w:eastAsia="Times New Roman" w:hAnsi="Times New Roman" w:cs="Times New Roman"/>
-          <w:color w:val="FF0000"/>
-        </w:rPr>
-      </w:pPr>
-    </w:p>
-    <w:p>
-      <w:pPr>
-        <w:rPr>
-          <w:rFonts w:ascii="Times New Roman" w:eastAsia="Times New Roman" w:hAnsi="Times New Roman" w:cs="Times New Roman"/>
+          <w:color w:val="FF0000"/>
+        </w:rPr>
+      </w:pPr>
+      <w:r>
+        <w:rPr>
+          <w:color w:val="FF0000"/>
+        </w:rPr>
+        <w:t>a.</w:t>
+      </w:r>
+      <w:r>
+        <w:rPr>
+          <w:color w:val="FF0000"/>
+        </w:rPr>
+        <w:t xml:space="preserve">Pay attentation: the password of </w:t>
+      </w:r>
+      <w:r>
+        <w:rPr>
+          <w:color w:val="FF0000"/>
+        </w:rPr>
+        <w:t xml:space="preserve">earth data </w:t>
+      </w:r>
+    </w:p>
+    <w:p>
+      <w:pPr>
+        <w:numPr>
+          <w:ilvl w:val="0"/>
+          <w:numId w:val="3"/>
+        </w:numPr>
+        <w:spacing w:before="100" w:beforeAutospacing="1" w:after="90" w:line="300" w:lineRule="atLeast"/>
+        <w:ind w:left="0"/>
+        <w:rPr>
+          <w:rFonts w:ascii="STHeiti" w:eastAsia="STHeiti" w:hAnsi="STHeiti"/>
+          <w:color w:val="333333"/>
+          <w:sz w:val="19"/>
+          <w:szCs w:val="19"/>
+        </w:rPr>
+      </w:pPr>
+      <w:r>
+        <w:rPr>
+          <w:color w:val="FF0000"/>
+        </w:rPr>
+        <w:t xml:space="preserve">b.HPC and local Mac have different version of wget, so on HPC we should add </w:t>
+      </w:r>
+      <w:r>
+        <w:rPr>
+          <w:rStyle w:val="def"/>
+          <w:rFonts w:ascii="STHeiti" w:eastAsia="STHeiti" w:hAnsi="STHeiti" w:hint="eastAsia"/>
+          <w:color w:val="313131"/>
+          <w:sz w:val="19"/>
+          <w:szCs w:val="19"/>
+        </w:rPr>
+        <w:t>double quotation marks</w:t>
+      </w:r>
+      <w:r>
+        <w:rPr>
+          <w:rFonts w:ascii="STHeiti" w:eastAsia="STHeiti" w:hAnsi="STHeiti"/>
+          <w:color w:val="333333"/>
+          <w:sz w:val="19"/>
+          <w:szCs w:val="19"/>
+        </w:rPr>
+        <w:t xml:space="preserve"> </w:t>
+      </w:r>
+      <w:r>
+        <w:rPr>
+          <w:rFonts w:ascii="STHeiti" w:eastAsia="STHeiti" w:hAnsi="STHeiti" w:hint="eastAsia"/>
+          <w:color w:val="333333"/>
+          <w:sz w:val="19"/>
+          <w:szCs w:val="19"/>
+        </w:rPr>
+        <w:t>for</w:t>
+      </w:r>
+      <w:r>
+        <w:rPr>
+          <w:rFonts w:ascii="STHeiti" w:eastAsia="STHeiti" w:hAnsi="STHeiti"/>
+          <w:color w:val="333333"/>
+          <w:sz w:val="19"/>
+          <w:szCs w:val="19"/>
+        </w:rPr>
+        <w:t xml:space="preserve"> the data link, yet on Mac both can work very well.</w:t>
+      </w:r>
+    </w:p>
+    <w:p>
+      <w:pPr>
+        <w:rPr>
+          <w:color w:val="FF0000"/>
+        </w:rPr>
+      </w:pPr>
+      <w:r>
+        <w:rPr>
+          <w:color w:val="FF0000"/>
+        </w:rPr>
+        <w:t>c.Wget –version</w:t>
+      </w:r>
+    </w:p>
+    <w:p>
+      <w:pPr>
+        <w:rPr>
+          <w:color w:val="FF0000"/>
+        </w:rPr>
+      </w:pPr>
+    </w:p>
+    <w:p>
+      <w:pPr>
+        <w:rPr>
+          <w:color w:val="FF0000"/>
+        </w:rPr>
+      </w:pPr>
+      <w:r>
+        <w:rPr>
+          <w:color w:val="FF0000"/>
+        </w:rPr>
+        <w:t>wget</w:t>
+      </w:r>
+      <w:r>
+        <w:rPr>
+          <w:color w:val="FF0000"/>
+        </w:rPr>
+        <w:t xml:space="preserve"> </w:t>
+      </w:r>
+      <w:r>
+        <w:rPr>
+          <w:color w:val="FF0000"/>
+        </w:rPr>
+        <w:t>--load-cookies ~/.urs_cookies --save-cookies ~/.urs_cookies --keep-session-cookies --no-check-certificate --auth-no-challenge=on -r --reject "index.html*" -np -e robots=off "</w:t>
+      </w:r>
+      <w:hyperlink r:id="rId9" w:history="1">
+        <w:r>
+          <w:rPr>
+            <w:color w:val="FF0000"/>
+          </w:rPr>
+          <w:t>https://daacdata.apps.nsidc.org/pub/DATASETS/nsidc0728_MEASURES_6km_freeze_thaw_v01/DAILY_GEOTIFF/</w:t>
+        </w:r>
+      </w:hyperlink>
+      <w:r>
+        <w:rPr>
+          <w:color w:val="FF0000"/>
+        </w:rPr>
+        <w:t>"</w:t>
+      </w:r>
+      <w:r>
+        <w:rPr>
+          <w:color w:val="FF0000"/>
+        </w:rPr>
+        <w:t xml:space="preserve"> -P </w:t>
+      </w:r>
+    </w:p>
+    <w:p>
+      <w:pPr>
+        <w:rPr>
+          <w:color w:val="FF0000"/>
+        </w:rPr>
+      </w:pPr>
+    </w:p>
+    <w:p>
+      <w:pPr>
+        <w:rPr>
+          <w:color w:val="FF0000"/>
+        </w:rPr>
+      </w:pPr>
+      <w:r>
+        <w:rPr>
+          <w:color w:val="FF0000"/>
+        </w:rPr>
+        <w:t>###hpc</w:t>
+      </w:r>
+    </w:p>
+    <w:p>
+      <w:pPr>
+        <w:rPr>
+          <w:color w:val="FF0000"/>
+        </w:rPr>
+      </w:pPr>
+      <w:r>
+        <w:rPr>
+          <w:color w:val="FF0000"/>
+        </w:rPr>
+        <w:t>/shared/homes/131630/SciData/Freeze_Thaw/AMSR_EandAMSR2</w:t>
+      </w:r>
+    </w:p>
+    <w:p>
+      <w:pPr>
+        <w:rPr>
+          <w:color w:val="FF0000"/>
+        </w:rPr>
+      </w:pPr>
+      <w:r>
+        <w:rPr>
+          <w:color w:val="FF0000"/>
+        </w:rPr>
+        <w:t xml:space="preserve">###local </w:t>
+      </w:r>
+    </w:p>
+    <w:p>
+      <w:pPr>
+        <w:rPr>
+          <w:color w:val="FF0000"/>
+        </w:rPr>
+      </w:pPr>
+      <w:r>
+        <w:rPr>
+          <w:color w:val="FF0000"/>
+        </w:rPr>
+        <w:t>/Volumes/Macintosh2TBHD/Wenjie_Sci/SoilMoisture/Freeze_Thaw/</w:t>
+      </w:r>
+      <w:r>
+        <w:rPr>
+          <w:color w:val="FF0000"/>
+        </w:rPr>
+        <w:t>AMSR_EandAMSR2</w:t>
+      </w:r>
+      <w:r>
+        <w:rPr>
+          <w:color w:val="FF0000"/>
+        </w:rPr>
+        <w:t>/</w:t>
+      </w:r>
+    </w:p>
+    <w:p>
+      <w:pPr>
+        <w:rPr>
+          <w:color w:val="FF0000"/>
+        </w:rPr>
+      </w:pPr>
+    </w:p>
+    <w:p>
+      <w:pPr>
+        <w:rPr>
           <w:color w:val="FF0000"/>
         </w:rPr>
       </w:pPr>
@@ -154,6 +354,9 @@
       <w:r>
         <w:t xml:space="preserve">Version 4, Daily Freeze/Thaw Status of the Landscape </w:t>
       </w:r>
+      <w:r>
+        <w:t xml:space="preserve">   SMMR.sh</w:t>
+      </w:r>
     </w:p>
     <w:p/>
     <w:p>
@@ -174,35 +377,255 @@
         <w:rPr>
           <w:color w:val="FF0000"/>
         </w:rPr>
-        <w:t>wget --http-user=Vicent --http-password=136382zwj! --load-cookies ~/.urs_cookies --save-cookies ~/.urs_cookies --keep-session-cookies --no-check-certificate --auth-no-challenge=on -r --reject "index.html*" -np -e robots=off https://n5eil01u.ecs.nsidc.org/MEASURES/NSIDC-0477.003/ -P /Volumes/Macintosh2TBHD/Wenjie_Sci/SoilMoisture/Freeze_Thaw/SMMR</w:t>
-      </w:r>
-    </w:p>
-    <w:p>
-      <w:pPr>
-        <w:rPr>
-          <w:color w:val="FF0000"/>
-        </w:rPr>
-      </w:pPr>
-    </w:p>
-    <w:p>
-      <w:pPr>
-        <w:rPr>
-          <w:color w:val="FF0000"/>
-        </w:rPr>
-      </w:pPr>
-      <w:r>
-        <w:rPr>
-          <w:color w:val="FF0000"/>
-        </w:rPr>
-        <w:t xml:space="preserve">3.MOD07 </w:t>
+        <w:t>wget --load-cookies ~/.urs_cookies --save-cookies ~/.urs_cookies --keep-session-cookies --no-check-certificate --auth-no-challenge=on -r --reject "index.html*" -np -e robots=off "</w:t>
+      </w:r>
+      <w:r>
+        <w:rPr>
+          <w:color w:val="FF0000"/>
+        </w:rPr>
+        <w:t>https://n5eil01u.ecs.nsidc.org/MEASURES/NSIDC-0477.003/</w:t>
+      </w:r>
+      <w:r>
+        <w:rPr>
+          <w:color w:val="FF0000"/>
+        </w:rPr>
+        <w:t>"</w:t>
+      </w:r>
+      <w:r>
+        <w:rPr>
+          <w:color w:val="FF0000"/>
+        </w:rPr>
+        <w:t xml:space="preserve"> -P </w:t>
+      </w:r>
+    </w:p>
+    <w:p>
+      <w:pPr>
+        <w:rPr>
+          <w:color w:val="FF0000"/>
+        </w:rPr>
+      </w:pPr>
+    </w:p>
+    <w:p>
+      <w:pPr>
+        <w:rPr>
+          <w:color w:val="FF0000"/>
+        </w:rPr>
+      </w:pPr>
+      <w:r>
+        <w:rPr>
+          <w:color w:val="FF0000"/>
+        </w:rPr>
+        <w:t>###hpc</w:t>
+      </w:r>
+    </w:p>
+    <w:p>
+      <w:pPr>
+        <w:rPr>
+          <w:color w:val="FF0000"/>
+        </w:rPr>
+      </w:pPr>
+      <w:r>
+        <w:rPr>
+          <w:color w:val="FF0000"/>
+        </w:rPr>
+        <w:t>/shared/homes/131630/SciData/Freeze_Thaw/SMMR</w:t>
+      </w:r>
+    </w:p>
+    <w:p>
+      <w:pPr>
+        <w:rPr>
+          <w:color w:val="FF0000"/>
+        </w:rPr>
+      </w:pPr>
+      <w:r>
+        <w:rPr>
+          <w:color w:val="FF0000"/>
+        </w:rPr>
+        <w:t xml:space="preserve">###local </w:t>
+      </w:r>
+    </w:p>
+    <w:p>
+      <w:pPr>
+        <w:pStyle w:val="Heading2"/>
+        <w:rPr>
+          <w:vertAlign w:val="subscript"/>
+        </w:rPr>
+      </w:pPr>
+      <w:r>
+        <w:lastRenderedPageBreak/>
+        <w:t>3.</w:t>
+      </w:r>
+      <w:r>
+        <w:t>OCO2</w:t>
+      </w:r>
+      <w:r>
+        <w:t xml:space="preserve"> </w:t>
+      </w:r>
+      <w:r>
+        <w:t xml:space="preserve"> (change it to your own account!!!</w:t>
       </w:r>
       <w:bookmarkStart w:id="0" w:name="_GoBack"/>
       <w:bookmarkEnd w:id="0"/>
       <w:r>
-        <w:rPr>
-          <w:color w:val="FF0000"/>
-        </w:rPr>
-        <w:t>or MOD06</w:t>
+        <w:t>)</w:t>
+      </w:r>
+    </w:p>
+    <w:p>
+      <w:pPr>
+        <w:rPr>
+          <w:color w:val="FF0000"/>
+        </w:rPr>
+      </w:pPr>
+      <w:r>
+        <w:rPr>
+          <w:color w:val="FF0000"/>
+        </w:rPr>
+        <w:t>(</w:t>
+      </w:r>
+      <w:r>
+        <w:rPr>
+          <w:color w:val="FF0000"/>
+        </w:rPr>
+        <w:t>https://disc.sci.gsfc.nasa.gov/datasets/OCO2_L2_ABand_V8r/summary</w:t>
+      </w:r>
+      <w:r>
+        <w:rPr>
+          <w:color w:val="FF0000"/>
+        </w:rPr>
+        <w:t>)</w:t>
+      </w:r>
+    </w:p>
+    <w:p>
+      <w:pPr>
+        <w:rPr>
+          <w:color w:val="FF0000"/>
+        </w:rPr>
+      </w:pPr>
+      <w:r>
+        <w:rPr>
+          <w:color w:val="FF0000"/>
+        </w:rPr>
+        <w:t>wget --user vice</w:t>
+      </w:r>
+      <w:r>
+        <w:rPr>
+          <w:color w:val="FF0000"/>
+        </w:rPr>
+        <w:t>nt --password Zwjiezky136</w:t>
+      </w:r>
+      <w:r>
+        <w:rPr>
+          <w:color w:val="FF0000"/>
+        </w:rPr>
+        <w:t xml:space="preserve"> -i </w:t>
+      </w:r>
+      <w:r>
+        <w:rPr>
+          <w:color w:val="FF0000"/>
+        </w:rPr>
+        <w:t>/Volumes/Macintosh2TBHD/Wenjie_Sci/GitHub/OCO-2/download/subset_OCO2_L2_ABand_V8r_20180420_084745.txt -P /Volumes/Macintosh2TBHD/Wenjie_Sci/SatelliteData/OCO2/Version8r</w:t>
+      </w:r>
+      <w:r>
+        <w:rPr>
+          <w:color w:val="FF0000"/>
+        </w:rPr>
+        <w:tab/>
+      </w:r>
+    </w:p>
+    <w:p>
+      <w:pPr>
+        <w:rPr>
+          <w:color w:val="FF0000"/>
+        </w:rPr>
+      </w:pPr>
+    </w:p>
+    <w:p>
+      <w:pPr>
+        <w:rPr>
+          <w:b/>
+          <w:color w:val="000000" w:themeColor="text1"/>
+        </w:rPr>
+      </w:pPr>
+      <w:r>
+        <w:rPr>
+          <w:b/>
+          <w:color w:val="000000" w:themeColor="text1"/>
+        </w:rPr>
+        <w:t xml:space="preserve">This script is  a </w:t>
+      </w:r>
+      <w:r>
+        <w:rPr>
+          <w:rFonts w:hint="eastAsia"/>
+          <w:b/>
+          <w:color w:val="000000" w:themeColor="text1"/>
+        </w:rPr>
+        <w:t>commen</w:t>
+      </w:r>
+      <w:r>
+        <w:rPr>
+          <w:b/>
+          <w:color w:val="000000" w:themeColor="text1"/>
+        </w:rPr>
+        <w:t xml:space="preserve"> used method for most of the modis product:</w:t>
+      </w:r>
+    </w:p>
+    <w:p/>
+    <w:p>
+      <w:pPr>
+        <w:rPr>
+          <w:color w:val="FF0000"/>
+        </w:rPr>
+      </w:pPr>
+      <w:r>
+        <w:rPr>
+          <w:color w:val="FF0000"/>
+        </w:rPr>
+        <w:t xml:space="preserve">wget --user </w:t>
+      </w:r>
+      <w:r>
+        <w:rPr>
+          <w:color w:val="FF0000"/>
+        </w:rPr>
+        <w:t>vicent --password Zwjiezky136</w:t>
+      </w:r>
+      <w:r>
+        <w:rPr>
+          <w:color w:val="FF0000"/>
+        </w:rPr>
+        <w:t xml:space="preserve"> -i /Volumes/Macintosh2TBHD/Wenjie_Sci/SatelliteData/MODIS11C3_MonthlyLST/C194001235-LPDAAC_ECS_data_urls.txt -P /Volumes/Macintosh2TBHD/Wenjie_Sci/SatelliteData/MODIS11C3_MonthlyLST/MOD11C3</w:t>
+      </w:r>
+    </w:p>
+    <w:p>
+      <w:pPr>
+        <w:ind w:firstLine="720"/>
+        <w:rPr>
+          <w:color w:val="FF0000"/>
+        </w:rPr>
+      </w:pPr>
+    </w:p>
+    <w:p>
+      <w:pPr>
+        <w:rPr>
+          <w:color w:val="FF0000"/>
+        </w:rPr>
+      </w:pPr>
+      <w:r>
+        <w:rPr>
+          <w:color w:val="FF0000"/>
+        </w:rPr>
+        <w:t xml:space="preserve">wget --user </w:t>
+      </w:r>
+      <w:r>
+        <w:rPr>
+          <w:color w:val="FF0000"/>
+        </w:rPr>
+        <w:t>vicent --password Zwjiezky136</w:t>
+      </w:r>
+      <w:r>
+        <w:rPr>
+          <w:color w:val="FF0000"/>
+        </w:rPr>
+        <w:t xml:space="preserve"> -i /Volumes/Macintosh2TBHD/Wenjie_Sci/SatelliteData/MODIS11C3_MonthlyLST/C194001215-LPDAAC_ECS_data_urls.txt -P /Volumes/Macintosh2TBHD/Wenjie_Sci/SatelliteData/MODIS11C3_MonthlyLST/MYD11C3</w:t>
       </w:r>
     </w:p>
     <w:sectPr>
@@ -433,11 +856,163 @@
       </w:pPr>
     </w:lvl>
   </w:abstractNum>
+  <w:abstractNum w:abstractNumId="2" w15:restartNumberingAfterBreak="0">
+    <w:nsid w:val="7EB94448"/>
+    <w:multiLevelType w:val="multilevel"/>
+    <w:tmpl w:val="609A856C"/>
+    <w:lvl w:ilvl="0">
+      <w:start w:val="1"/>
+      <w:numFmt w:val="bullet"/>
+      <w:lvlText w:val=""/>
+      <w:lvlJc w:val="left"/>
+      <w:pPr>
+        <w:tabs>
+          <w:tab w:val="num" w:pos="720"/>
+        </w:tabs>
+        <w:ind w:left="720" w:hanging="360"/>
+      </w:pPr>
+      <w:rPr>
+        <w:rFonts w:ascii="Symbol" w:hAnsi="Symbol" w:hint="default"/>
+        <w:sz w:val="20"/>
+      </w:rPr>
+    </w:lvl>
+    <w:lvl w:ilvl="1" w:tentative="1">
+      <w:start w:val="1"/>
+      <w:numFmt w:val="bullet"/>
+      <w:lvlText w:val="o"/>
+      <w:lvlJc w:val="left"/>
+      <w:pPr>
+        <w:tabs>
+          <w:tab w:val="num" w:pos="1440"/>
+        </w:tabs>
+        <w:ind w:left="1440" w:hanging="360"/>
+      </w:pPr>
+      <w:rPr>
+        <w:rFonts w:ascii="Courier New" w:hAnsi="Courier New" w:hint="default"/>
+        <w:sz w:val="20"/>
+      </w:rPr>
+    </w:lvl>
+    <w:lvl w:ilvl="2" w:tentative="1">
+      <w:start w:val="1"/>
+      <w:numFmt w:val="bullet"/>
+      <w:lvlText w:val=""/>
+      <w:lvlJc w:val="left"/>
+      <w:pPr>
+        <w:tabs>
+          <w:tab w:val="num" w:pos="2160"/>
+        </w:tabs>
+        <w:ind w:left="2160" w:hanging="360"/>
+      </w:pPr>
+      <w:rPr>
+        <w:rFonts w:ascii="Wingdings" w:hAnsi="Wingdings" w:hint="default"/>
+        <w:sz w:val="20"/>
+      </w:rPr>
+    </w:lvl>
+    <w:lvl w:ilvl="3" w:tentative="1">
+      <w:start w:val="1"/>
+      <w:numFmt w:val="bullet"/>
+      <w:lvlText w:val=""/>
+      <w:lvlJc w:val="left"/>
+      <w:pPr>
+        <w:tabs>
+          <w:tab w:val="num" w:pos="2880"/>
+        </w:tabs>
+        <w:ind w:left="2880" w:hanging="360"/>
+      </w:pPr>
+      <w:rPr>
+        <w:rFonts w:ascii="Wingdings" w:hAnsi="Wingdings" w:hint="default"/>
+        <w:sz w:val="20"/>
+      </w:rPr>
+    </w:lvl>
+    <w:lvl w:ilvl="4" w:tentative="1">
+      <w:start w:val="1"/>
+      <w:numFmt w:val="bullet"/>
+      <w:lvlText w:val=""/>
+      <w:lvlJc w:val="left"/>
+      <w:pPr>
+        <w:tabs>
+          <w:tab w:val="num" w:pos="3600"/>
+        </w:tabs>
+        <w:ind w:left="3600" w:hanging="360"/>
+      </w:pPr>
+      <w:rPr>
+        <w:rFonts w:ascii="Wingdings" w:hAnsi="Wingdings" w:hint="default"/>
+        <w:sz w:val="20"/>
+      </w:rPr>
+    </w:lvl>
+    <w:lvl w:ilvl="5" w:tentative="1">
+      <w:start w:val="1"/>
+      <w:numFmt w:val="bullet"/>
+      <w:lvlText w:val=""/>
+      <w:lvlJc w:val="left"/>
+      <w:pPr>
+        <w:tabs>
+          <w:tab w:val="num" w:pos="4320"/>
+        </w:tabs>
+        <w:ind w:left="4320" w:hanging="360"/>
+      </w:pPr>
+      <w:rPr>
+        <w:rFonts w:ascii="Wingdings" w:hAnsi="Wingdings" w:hint="default"/>
+        <w:sz w:val="20"/>
+      </w:rPr>
+    </w:lvl>
+    <w:lvl w:ilvl="6" w:tentative="1">
+      <w:start w:val="1"/>
+      <w:numFmt w:val="bullet"/>
+      <w:lvlText w:val=""/>
+      <w:lvlJc w:val="left"/>
+      <w:pPr>
+        <w:tabs>
+          <w:tab w:val="num" w:pos="5040"/>
+        </w:tabs>
+        <w:ind w:left="5040" w:hanging="360"/>
+      </w:pPr>
+      <w:rPr>
+        <w:rFonts w:ascii="Wingdings" w:hAnsi="Wingdings" w:hint="default"/>
+        <w:sz w:val="20"/>
+      </w:rPr>
+    </w:lvl>
+    <w:lvl w:ilvl="7" w:tentative="1">
+      <w:start w:val="1"/>
+      <w:numFmt w:val="bullet"/>
+      <w:lvlText w:val=""/>
+      <w:lvlJc w:val="left"/>
+      <w:pPr>
+        <w:tabs>
+          <w:tab w:val="num" w:pos="5760"/>
+        </w:tabs>
+        <w:ind w:left="5760" w:hanging="360"/>
+      </w:pPr>
+      <w:rPr>
+        <w:rFonts w:ascii="Wingdings" w:hAnsi="Wingdings" w:hint="default"/>
+        <w:sz w:val="20"/>
+      </w:rPr>
+    </w:lvl>
+    <w:lvl w:ilvl="8" w:tentative="1">
+      <w:start w:val="1"/>
+      <w:numFmt w:val="bullet"/>
+      <w:lvlText w:val=""/>
+      <w:lvlJc w:val="left"/>
+      <w:pPr>
+        <w:tabs>
+          <w:tab w:val="num" w:pos="6480"/>
+        </w:tabs>
+        <w:ind w:left="6480" w:hanging="360"/>
+      </w:pPr>
+      <w:rPr>
+        <w:rFonts w:ascii="Wingdings" w:hAnsi="Wingdings" w:hint="default"/>
+        <w:sz w:val="20"/>
+      </w:rPr>
+    </w:lvl>
+  </w:abstractNum>
   <w:num w:numId="1">
     <w:abstractNumId w:val="0"/>
   </w:num>
   <w:num w:numId="2">
     <w:abstractNumId w:val="1"/>
+  </w:num>
+  <w:num w:numId="3">
+    <w:abstractNumId w:val="2"/>
   </w:num>
 </w:numbering>
 </file>
@@ -835,6 +1410,10 @@
   <w:style w:type="paragraph" w:default="1" w:styleId="Normal">
     <w:name w:val="Normal"/>
     <w:qFormat/>
+    <w:rsid w:val="009C202F"/>
+    <w:rPr>
+      <w:rFonts w:ascii="Times New Roman" w:eastAsia="Times New Roman" w:hAnsi="Times New Roman" w:cs="Times New Roman"/>
+    </w:rPr>
   </w:style>
   <w:style w:type="paragraph" w:styleId="Heading1">
     <w:name w:val="heading 1"/>
@@ -848,7 +1427,6 @@
       <w:outlineLvl w:val="0"/>
     </w:pPr>
     <w:rPr>
-      <w:rFonts w:ascii="Times New Roman" w:eastAsia="Times New Roman" w:hAnsi="Times New Roman" w:cs="Times New Roman"/>
       <w:b/>
       <w:bCs/>
       <w:kern w:val="36"/>
@@ -881,6 +1459,7 @@
   <w:style w:type="character" w:default="1" w:styleId="DefaultParagraphFont">
     <w:name w:val="Default Paragraph Font"/>
     <w:uiPriority w:val="1"/>
+    <w:semiHidden/>
     <w:unhideWhenUsed/>
   </w:style>
   <w:style w:type="table" w:default="1" w:styleId="TableNormal">
@@ -1009,6 +1588,11 @@
       <w:sz w:val="26"/>
       <w:szCs w:val="26"/>
     </w:rPr>
+  </w:style>
+  <w:style w:type="character" w:customStyle="1" w:styleId="def">
+    <w:name w:val="def"/>
+    <w:basedOn w:val="DefaultParagraphFont"/>
+    <w:rsid w:val="009C202F"/>
   </w:style>
 </w:styles>
 </file>

</xml_diff>